<commit_message>
Modified the .docx report of the project
</commit_message>
<xml_diff>
--- a/Final Project Report.docx
+++ b/Final Project Report.docx
@@ -567,7 +567,25 @@
                                     <w:sz w:val="48"/>
                                     <w:szCs w:val="48"/>
                                   </w:rPr>
-                                  <w:t>Student # : 202135020</w:t>
+                                  <w:t xml:space="preserve">Student </w:t>
+                                </w:r>
+                                <w:proofErr w:type="gramStart"/>
+                                <w:r>
+                                  <w:rPr>
+                                    <w:color w:val="4472C4" w:themeColor="accent1"/>
+                                    <w:sz w:val="48"/>
+                                    <w:szCs w:val="48"/>
+                                  </w:rPr>
+                                  <w:t># :</w:t>
+                                </w:r>
+                                <w:proofErr w:type="gramEnd"/>
+                                <w:r>
+                                  <w:rPr>
+                                    <w:color w:val="4472C4" w:themeColor="accent1"/>
+                                    <w:sz w:val="48"/>
+                                    <w:szCs w:val="48"/>
+                                  </w:rPr>
+                                  <w:t xml:space="preserve"> 202135020</w:t>
                                 </w:r>
                               </w:p>
                               <w:p>
@@ -605,7 +623,23 @@
                                     <w:rFonts w:ascii="Arial" w:hAnsi="Arial" w:cs="Arial"/>
                                     <w:szCs w:val="24"/>
                                   </w:rPr>
-                                  <w:t>Course Number : 420-CT2-AS</w:t>
+                                  <w:t xml:space="preserve">Course </w:t>
+                                </w:r>
+                                <w:proofErr w:type="gramStart"/>
+                                <w:r>
+                                  <w:rPr>
+                                    <w:rFonts w:ascii="Arial" w:hAnsi="Arial" w:cs="Arial"/>
+                                    <w:szCs w:val="24"/>
+                                  </w:rPr>
+                                  <w:t>Number :</w:t>
+                                </w:r>
+                                <w:proofErr w:type="gramEnd"/>
+                                <w:r>
+                                  <w:rPr>
+                                    <w:rFonts w:ascii="Arial" w:hAnsi="Arial" w:cs="Arial"/>
+                                    <w:szCs w:val="24"/>
+                                  </w:rPr>
+                                  <w:t xml:space="preserve"> 420-CT2-AS</w:t>
                                 </w:r>
                               </w:p>
                               <w:p>
@@ -797,7 +831,25 @@
                               <w:sz w:val="48"/>
                               <w:szCs w:val="48"/>
                             </w:rPr>
-                            <w:t>Student # : 202135020</w:t>
+                            <w:t xml:space="preserve">Student </w:t>
+                          </w:r>
+                          <w:proofErr w:type="gramStart"/>
+                          <w:r>
+                            <w:rPr>
+                              <w:color w:val="4472C4" w:themeColor="accent1"/>
+                              <w:sz w:val="48"/>
+                              <w:szCs w:val="48"/>
+                            </w:rPr>
+                            <w:t># :</w:t>
+                          </w:r>
+                          <w:proofErr w:type="gramEnd"/>
+                          <w:r>
+                            <w:rPr>
+                              <w:color w:val="4472C4" w:themeColor="accent1"/>
+                              <w:sz w:val="48"/>
+                              <w:szCs w:val="48"/>
+                            </w:rPr>
+                            <w:t xml:space="preserve"> 202135020</w:t>
                           </w:r>
                         </w:p>
                         <w:p>
@@ -835,7 +887,23 @@
                               <w:rFonts w:ascii="Arial" w:hAnsi="Arial" w:cs="Arial"/>
                               <w:szCs w:val="24"/>
                             </w:rPr>
-                            <w:t>Course Number : 420-CT2-AS</w:t>
+                            <w:t xml:space="preserve">Course </w:t>
+                          </w:r>
+                          <w:proofErr w:type="gramStart"/>
+                          <w:r>
+                            <w:rPr>
+                              <w:rFonts w:ascii="Arial" w:hAnsi="Arial" w:cs="Arial"/>
+                              <w:szCs w:val="24"/>
+                            </w:rPr>
+                            <w:t>Number :</w:t>
+                          </w:r>
+                          <w:proofErr w:type="gramEnd"/>
+                          <w:r>
+                            <w:rPr>
+                              <w:rFonts w:ascii="Arial" w:hAnsi="Arial" w:cs="Arial"/>
+                              <w:szCs w:val="24"/>
+                            </w:rPr>
+                            <w:t xml:space="preserve"> 420-CT2-AS</w:t>
                           </w:r>
                         </w:p>
                         <w:p>
@@ -1256,7 +1324,7 @@
             </w:rPr>
             <w:fldChar w:fldCharType="separate"/>
           </w:r>
-          <w:hyperlink w:anchor="_Toc101032380" w:history="1">
+          <w:hyperlink w:anchor="_Toc101266672" w:history="1">
             <w:r>
               <w:rPr>
                 <w:rStyle w:val="Hyperlink"/>
@@ -1284,7 +1352,7 @@
                 <w:noProof/>
                 <w:webHidden/>
               </w:rPr>
-              <w:instrText xml:space="preserve"> PAGEREF _Toc101032380 \h </w:instrText>
+              <w:instrText xml:space="preserve"> PAGEREF _Toc101266672 \h </w:instrText>
             </w:r>
             <w:r>
               <w:rPr>
@@ -1328,7 +1396,7 @@
               <w:lang w:eastAsia="en-CA"/>
             </w:rPr>
           </w:pPr>
-          <w:hyperlink w:anchor="_Toc101032381" w:history="1">
+          <w:hyperlink w:anchor="_Toc101266673" w:history="1">
             <w:r>
               <w:rPr>
                 <w:rStyle w:val="Hyperlink"/>
@@ -1356,7 +1424,7 @@
                 <w:noProof/>
                 <w:webHidden/>
               </w:rPr>
-              <w:instrText xml:space="preserve"> PAGEREF _Toc101032381 \h </w:instrText>
+              <w:instrText xml:space="preserve"> PAGEREF _Toc101266673 \h </w:instrText>
             </w:r>
             <w:r>
               <w:rPr>
@@ -1397,7 +1465,7 @@
               <w:lang w:eastAsia="en-CA"/>
             </w:rPr>
           </w:pPr>
-          <w:hyperlink w:anchor="_Toc101032382" w:history="1">
+          <w:hyperlink w:anchor="_Toc101266674" w:history="1">
             <w:r>
               <w:rPr>
                 <w:rStyle w:val="Hyperlink"/>
@@ -1424,7 +1492,7 @@
                 <w:noProof/>
                 <w:webHidden/>
               </w:rPr>
-              <w:instrText xml:space="preserve"> PAGEREF _Toc101032382 \h </w:instrText>
+              <w:instrText xml:space="preserve"> PAGEREF _Toc101266674 \h </w:instrText>
             </w:r>
             <w:r>
               <w:rPr>
@@ -1465,7 +1533,7 @@
               <w:lang w:eastAsia="en-CA"/>
             </w:rPr>
           </w:pPr>
-          <w:hyperlink w:anchor="_Toc101032383" w:history="1">
+          <w:hyperlink w:anchor="_Toc101266675" w:history="1">
             <w:r>
               <w:rPr>
                 <w:rStyle w:val="Hyperlink"/>
@@ -1493,7 +1561,7 @@
                 <w:noProof/>
                 <w:webHidden/>
               </w:rPr>
-              <w:instrText xml:space="preserve"> PAGEREF _Toc101032383 \h </w:instrText>
+              <w:instrText xml:space="preserve"> PAGEREF _Toc101266675 \h </w:instrText>
             </w:r>
             <w:r>
               <w:rPr>
@@ -1534,7 +1602,7 @@
               <w:lang w:eastAsia="en-CA"/>
             </w:rPr>
           </w:pPr>
-          <w:hyperlink w:anchor="_Toc101032384" w:history="1">
+          <w:hyperlink w:anchor="_Toc101266676" w:history="1">
             <w:r>
               <w:rPr>
                 <w:rStyle w:val="Hyperlink"/>
@@ -1562,7 +1630,7 @@
                 <w:noProof/>
                 <w:webHidden/>
               </w:rPr>
-              <w:instrText xml:space="preserve"> PAGEREF _Toc101032384 \h </w:instrText>
+              <w:instrText xml:space="preserve"> PAGEREF _Toc101266676 \h </w:instrText>
             </w:r>
             <w:r>
               <w:rPr>
@@ -1603,7 +1671,7 @@
               <w:lang w:eastAsia="en-CA"/>
             </w:rPr>
           </w:pPr>
-          <w:hyperlink w:anchor="_Toc101032385" w:history="1">
+          <w:hyperlink w:anchor="_Toc101266677" w:history="1">
             <w:r>
               <w:rPr>
                 <w:rStyle w:val="Hyperlink"/>
@@ -1631,7 +1699,7 @@
                 <w:noProof/>
                 <w:webHidden/>
               </w:rPr>
-              <w:instrText xml:space="preserve"> PAGEREF _Toc101032385 \h </w:instrText>
+              <w:instrText xml:space="preserve"> PAGEREF _Toc101266677 \h </w:instrText>
             </w:r>
             <w:r>
               <w:rPr>
@@ -1675,7 +1743,7 @@
               <w:lang w:eastAsia="en-CA"/>
             </w:rPr>
           </w:pPr>
-          <w:hyperlink w:anchor="_Toc101032386" w:history="1">
+          <w:hyperlink w:anchor="_Toc101266678" w:history="1">
             <w:r>
               <w:rPr>
                 <w:rStyle w:val="Hyperlink"/>
@@ -1703,7 +1771,7 @@
                 <w:noProof/>
                 <w:webHidden/>
               </w:rPr>
-              <w:instrText xml:space="preserve"> PAGEREF _Toc101032386 \h </w:instrText>
+              <w:instrText xml:space="preserve"> PAGEREF _Toc101266678 \h </w:instrText>
             </w:r>
             <w:r>
               <w:rPr>
@@ -1747,7 +1815,7 @@
               <w:lang w:eastAsia="en-CA"/>
             </w:rPr>
           </w:pPr>
-          <w:hyperlink w:anchor="_Toc101032387" w:history="1">
+          <w:hyperlink w:anchor="_Toc101266679" w:history="1">
             <w:r>
               <w:rPr>
                 <w:rStyle w:val="Hyperlink"/>
@@ -1774,7 +1842,7 @@
                 <w:noProof/>
                 <w:webHidden/>
               </w:rPr>
-              <w:instrText xml:space="preserve"> PAGEREF _Toc101032387 \h </w:instrText>
+              <w:instrText xml:space="preserve"> PAGEREF _Toc101266679 \h </w:instrText>
             </w:r>
             <w:r>
               <w:rPr>
@@ -1852,7 +1920,7 @@
           <w:szCs w:val="24"/>
         </w:rPr>
       </w:pPr>
-      <w:bookmarkStart w:id="0" w:name="_Toc101032380"/>
+      <w:bookmarkStart w:id="0" w:name="_Toc101266672"/>
       <w:r>
         <w:rPr>
           <w:rFonts w:cs="Times New Roman"/>
@@ -1914,14 +1982,46 @@
           <w:rFonts w:cs="Times New Roman"/>
           <w:szCs w:val="24"/>
         </w:rPr>
-        <w:t xml:space="preserve"> Hence, you will find in MyDroidFactory project all the required technical specifications</w:t>
-      </w:r>
-      <w:r>
-        <w:rPr>
-          <w:rFonts w:cs="Times New Roman"/>
-          <w:szCs w:val="24"/>
-        </w:rPr>
-        <w:t xml:space="preserve">, altered with different names and characteristics. For instance, instead of Enumerations about Tire Types or Suspension Types, you will find AiChip, Armament, Equipment, Plating and so on. </w:t>
+        <w:t xml:space="preserve"> Hence, you will find in </w:t>
+      </w:r>
+      <w:proofErr w:type="spellStart"/>
+      <w:r>
+        <w:rPr>
+          <w:rFonts w:cs="Times New Roman"/>
+          <w:szCs w:val="24"/>
+        </w:rPr>
+        <w:t>MyDroidFactory</w:t>
+      </w:r>
+      <w:proofErr w:type="spellEnd"/>
+      <w:r>
+        <w:rPr>
+          <w:rFonts w:cs="Times New Roman"/>
+          <w:szCs w:val="24"/>
+        </w:rPr>
+        <w:t xml:space="preserve"> project all the required technical specifications</w:t>
+      </w:r>
+      <w:r>
+        <w:rPr>
+          <w:rFonts w:cs="Times New Roman"/>
+          <w:szCs w:val="24"/>
+        </w:rPr>
+        <w:t xml:space="preserve">, altered with different names and characteristics. For instance, instead of Enumerations about Tire Types or Suspension Types, you will find </w:t>
+      </w:r>
+      <w:proofErr w:type="spellStart"/>
+      <w:r>
+        <w:rPr>
+          <w:rFonts w:cs="Times New Roman"/>
+          <w:szCs w:val="24"/>
+        </w:rPr>
+        <w:t>AiChip</w:t>
+      </w:r>
+      <w:proofErr w:type="spellEnd"/>
+      <w:r>
+        <w:rPr>
+          <w:rFonts w:cs="Times New Roman"/>
+          <w:szCs w:val="24"/>
+        </w:rPr>
+        <w:t xml:space="preserve">, Armament, Equipment, Plating and so on. </w:t>
       </w:r>
     </w:p>
     <w:p>
@@ -1968,7 +2068,7 @@
           <w:szCs w:val="24"/>
         </w:rPr>
       </w:pPr>
-      <w:bookmarkStart w:id="1" w:name="_Toc101032381"/>
+      <w:bookmarkStart w:id="1" w:name="_Toc101266673"/>
       <w:r>
         <w:rPr>
           <w:rFonts w:cs="Times New Roman"/>
@@ -2000,7 +2100,7 @@
           <w:szCs w:val="26"/>
         </w:rPr>
       </w:pPr>
-      <w:bookmarkStart w:id="2" w:name="_Toc101032382"/>
+      <w:bookmarkStart w:id="2" w:name="_Toc101266674"/>
       <w:r>
         <w:rPr>
           <w:rStyle w:val="fontstyle01"/>
@@ -2256,7 +2356,39 @@
           <w:rFonts w:cs="Times New Roman"/>
           <w:szCs w:val="24"/>
         </w:rPr>
-        <w:t xml:space="preserve">usable for MyDroidFactory. All of these Forms have been designed with UI controls (buttons, forms, and so on) as well as with underlying code to make the user experience seamless. </w:t>
+        <w:t xml:space="preserve">usable for </w:t>
+      </w:r>
+      <w:proofErr w:type="spellStart"/>
+      <w:r>
+        <w:rPr>
+          <w:rFonts w:cs="Times New Roman"/>
+          <w:szCs w:val="24"/>
+        </w:rPr>
+        <w:t>MyDroidFactory</w:t>
+      </w:r>
+      <w:proofErr w:type="spellEnd"/>
+      <w:r>
+        <w:rPr>
+          <w:rFonts w:cs="Times New Roman"/>
+          <w:szCs w:val="24"/>
+        </w:rPr>
+        <w:t xml:space="preserve">. </w:t>
+      </w:r>
+      <w:proofErr w:type="gramStart"/>
+      <w:r>
+        <w:rPr>
+          <w:rFonts w:cs="Times New Roman"/>
+          <w:szCs w:val="24"/>
+        </w:rPr>
+        <w:t>All of</w:t>
+      </w:r>
+      <w:proofErr w:type="gramEnd"/>
+      <w:r>
+        <w:rPr>
+          <w:rFonts w:cs="Times New Roman"/>
+          <w:szCs w:val="24"/>
+        </w:rPr>
+        <w:t xml:space="preserve"> these Forms have been designed with UI controls (buttons, forms, and so on) as well as with underlying code to make the user experience seamless. </w:t>
       </w:r>
     </w:p>
     <w:p>
@@ -2268,7 +2400,7 @@
           <w:rFonts w:ascii="Times New Roman" w:hAnsi="Times New Roman" w:cs="Times New Roman"/>
         </w:rPr>
       </w:pPr>
-      <w:bookmarkStart w:id="3" w:name="_Toc101032383"/>
+      <w:bookmarkStart w:id="3" w:name="_Toc101266675"/>
       <w:r>
         <w:rPr>
           <w:rStyle w:val="fontstyle01"/>
@@ -2308,7 +2440,167 @@
           <w:rFonts w:cs="Times New Roman"/>
           <w:szCs w:val="24"/>
         </w:rPr>
-        <w:t xml:space="preserve">Droid class is the abstract class from with the 3 other droid classes inherit. The BattleDroid and the AstroMechDroid both inherit directly from the abstract Droid class while the AssassinDroid is a derived class from BattleDroid. The BattleDroid adds 4 armament properties as well as Plating, the AssassinDroid adds an AiCip to the properties of the BattleDroid and the AstroMechDroid adds Plating as well as 2 additionnal equipment slots to the Droid properties. At first </w:t>
+        <w:t xml:space="preserve">Droid class is the abstract class from with the 3 other droid classes inherit. The </w:t>
+      </w:r>
+      <w:proofErr w:type="spellStart"/>
+      <w:r>
+        <w:rPr>
+          <w:rFonts w:cs="Times New Roman"/>
+          <w:szCs w:val="24"/>
+        </w:rPr>
+        <w:t>BattleDroid</w:t>
+      </w:r>
+      <w:proofErr w:type="spellEnd"/>
+      <w:r>
+        <w:rPr>
+          <w:rFonts w:cs="Times New Roman"/>
+          <w:szCs w:val="24"/>
+        </w:rPr>
+        <w:t xml:space="preserve"> and the </w:t>
+      </w:r>
+      <w:proofErr w:type="spellStart"/>
+      <w:r>
+        <w:rPr>
+          <w:rFonts w:cs="Times New Roman"/>
+          <w:szCs w:val="24"/>
+        </w:rPr>
+        <w:t>AstroMechDroid</w:t>
+      </w:r>
+      <w:proofErr w:type="spellEnd"/>
+      <w:r>
+        <w:rPr>
+          <w:rFonts w:cs="Times New Roman"/>
+          <w:szCs w:val="24"/>
+        </w:rPr>
+        <w:t xml:space="preserve"> both inherit directly from the abstract Droid class while the </w:t>
+      </w:r>
+      <w:proofErr w:type="spellStart"/>
+      <w:r>
+        <w:rPr>
+          <w:rFonts w:cs="Times New Roman"/>
+          <w:szCs w:val="24"/>
+        </w:rPr>
+        <w:t>AssassinDroid</w:t>
+      </w:r>
+      <w:proofErr w:type="spellEnd"/>
+      <w:r>
+        <w:rPr>
+          <w:rFonts w:cs="Times New Roman"/>
+          <w:szCs w:val="24"/>
+        </w:rPr>
+        <w:t xml:space="preserve"> is a derived class from </w:t>
+      </w:r>
+      <w:proofErr w:type="spellStart"/>
+      <w:r>
+        <w:rPr>
+          <w:rFonts w:cs="Times New Roman"/>
+          <w:szCs w:val="24"/>
+        </w:rPr>
+        <w:t>BattleDroid</w:t>
+      </w:r>
+      <w:proofErr w:type="spellEnd"/>
+      <w:r>
+        <w:rPr>
+          <w:rFonts w:cs="Times New Roman"/>
+          <w:szCs w:val="24"/>
+        </w:rPr>
+        <w:t xml:space="preserve">. The </w:t>
+      </w:r>
+      <w:proofErr w:type="spellStart"/>
+      <w:r>
+        <w:rPr>
+          <w:rFonts w:cs="Times New Roman"/>
+          <w:szCs w:val="24"/>
+        </w:rPr>
+        <w:t>BattleDroid</w:t>
+      </w:r>
+      <w:proofErr w:type="spellEnd"/>
+      <w:r>
+        <w:rPr>
+          <w:rFonts w:cs="Times New Roman"/>
+          <w:szCs w:val="24"/>
+        </w:rPr>
+        <w:t xml:space="preserve"> adds 4 armament properties as well as Plating, the </w:t>
+      </w:r>
+      <w:proofErr w:type="spellStart"/>
+      <w:r>
+        <w:rPr>
+          <w:rFonts w:cs="Times New Roman"/>
+          <w:szCs w:val="24"/>
+        </w:rPr>
+        <w:t>AssassinDroid</w:t>
+      </w:r>
+      <w:proofErr w:type="spellEnd"/>
+      <w:r>
+        <w:rPr>
+          <w:rFonts w:cs="Times New Roman"/>
+          <w:szCs w:val="24"/>
+        </w:rPr>
+        <w:t xml:space="preserve"> adds an </w:t>
+      </w:r>
+      <w:proofErr w:type="spellStart"/>
+      <w:r>
+        <w:rPr>
+          <w:rFonts w:cs="Times New Roman"/>
+          <w:szCs w:val="24"/>
+        </w:rPr>
+        <w:t>AiCip</w:t>
+      </w:r>
+      <w:proofErr w:type="spellEnd"/>
+      <w:r>
+        <w:rPr>
+          <w:rFonts w:cs="Times New Roman"/>
+          <w:szCs w:val="24"/>
+        </w:rPr>
+        <w:t xml:space="preserve"> to the properties of the </w:t>
+      </w:r>
+      <w:proofErr w:type="spellStart"/>
+      <w:r>
+        <w:rPr>
+          <w:rFonts w:cs="Times New Roman"/>
+          <w:szCs w:val="24"/>
+        </w:rPr>
+        <w:t>BattleDroid</w:t>
+      </w:r>
+      <w:proofErr w:type="spellEnd"/>
+      <w:r>
+        <w:rPr>
+          <w:rFonts w:cs="Times New Roman"/>
+          <w:szCs w:val="24"/>
+        </w:rPr>
+        <w:t xml:space="preserve"> and the </w:t>
+      </w:r>
+      <w:proofErr w:type="spellStart"/>
+      <w:r>
+        <w:rPr>
+          <w:rFonts w:cs="Times New Roman"/>
+          <w:szCs w:val="24"/>
+        </w:rPr>
+        <w:t>AstroMechDroid</w:t>
+      </w:r>
+      <w:proofErr w:type="spellEnd"/>
+      <w:r>
+        <w:rPr>
+          <w:rFonts w:cs="Times New Roman"/>
+          <w:szCs w:val="24"/>
+        </w:rPr>
+        <w:t xml:space="preserve"> adds Plating as well as 2 </w:t>
+      </w:r>
+      <w:proofErr w:type="spellStart"/>
+      <w:r>
+        <w:rPr>
+          <w:rFonts w:cs="Times New Roman"/>
+          <w:szCs w:val="24"/>
+        </w:rPr>
+        <w:t>additionnal</w:t>
+      </w:r>
+      <w:proofErr w:type="spellEnd"/>
+      <w:r>
+        <w:rPr>
+          <w:rFonts w:cs="Times New Roman"/>
+          <w:szCs w:val="24"/>
+        </w:rPr>
+        <w:t xml:space="preserve"> equipment slots to the Droid properties. At first </w:t>
       </w:r>
       <w:r>
         <w:rPr>
@@ -2340,7 +2632,7 @@
           <w:rFonts w:ascii="Times New Roman" w:hAnsi="Times New Roman" w:cs="Times New Roman"/>
         </w:rPr>
       </w:pPr>
-      <w:bookmarkStart w:id="4" w:name="_Toc101032384"/>
+      <w:bookmarkStart w:id="4" w:name="_Toc101266676"/>
       <w:r>
         <w:rPr>
           <w:rStyle w:val="fontstyle01"/>
@@ -2415,7 +2707,7 @@
           <w:rFonts w:ascii="Times New Roman" w:hAnsi="Times New Roman" w:cs="Times New Roman"/>
         </w:rPr>
       </w:pPr>
-      <w:bookmarkStart w:id="5" w:name="_Toc101032385"/>
+      <w:bookmarkStart w:id="5" w:name="_Toc101266677"/>
       <w:r>
         <w:rPr>
           <w:rStyle w:val="fontstyle01"/>
@@ -2532,7 +2824,23 @@
           <w:rFonts w:cs="Times New Roman"/>
           <w:szCs w:val="24"/>
         </w:rPr>
-        <w:t xml:space="preserve"> The exit will asks you if you wish to exit, the Account Creation lets you create an account to be able to login and the login lets you have access to the next Form of the Application.</w:t>
+        <w:t xml:space="preserve"> The exit will </w:t>
+      </w:r>
+      <w:proofErr w:type="gramStart"/>
+      <w:r>
+        <w:rPr>
+          <w:rFonts w:cs="Times New Roman"/>
+          <w:szCs w:val="24"/>
+        </w:rPr>
+        <w:t>asks</w:t>
+      </w:r>
+      <w:proofErr w:type="gramEnd"/>
+      <w:r>
+        <w:rPr>
+          <w:rFonts w:cs="Times New Roman"/>
+          <w:szCs w:val="24"/>
+        </w:rPr>
+        <w:t xml:space="preserve"> you if you wish to exit, the Account Creation lets you create an account to be able to login and the login lets you have access to the next Form of the Application.</w:t>
       </w:r>
       <w:r>
         <w:rPr>
@@ -2546,7 +2854,23 @@
           <w:rFonts w:cs="Times New Roman"/>
           <w:szCs w:val="24"/>
         </w:rPr>
-        <w:t>The way it has been coded, the loading screen will stay until the main video beneath it will have finished loading.</w:t>
+        <w:t xml:space="preserve">The way it has been </w:t>
+      </w:r>
+      <w:proofErr w:type="gramStart"/>
+      <w:r>
+        <w:rPr>
+          <w:rFonts w:cs="Times New Roman"/>
+          <w:szCs w:val="24"/>
+        </w:rPr>
+        <w:t>coded,</w:t>
+      </w:r>
+      <w:proofErr w:type="gramEnd"/>
+      <w:r>
+        <w:rPr>
+          <w:rFonts w:cs="Times New Roman"/>
+          <w:szCs w:val="24"/>
+        </w:rPr>
+        <w:t xml:space="preserve"> the loading screen will stay until the main video beneath it will have finished loading.</w:t>
       </w:r>
     </w:p>
     <w:p>
@@ -2578,7 +2902,23 @@
           <w:rFonts w:cs="Times New Roman"/>
           <w:szCs w:val="24"/>
         </w:rPr>
-        <w:t>Once is has finished loading, a Star Wars video should run, given that the machine running the application is connected to the internet. I really wanted to include a way to load a video</w:t>
+        <w:t xml:space="preserve">Once is </w:t>
+      </w:r>
+      <w:proofErr w:type="gramStart"/>
+      <w:r>
+        <w:rPr>
+          <w:rFonts w:cs="Times New Roman"/>
+          <w:szCs w:val="24"/>
+        </w:rPr>
+        <w:t>has</w:t>
+      </w:r>
+      <w:proofErr w:type="gramEnd"/>
+      <w:r>
+        <w:rPr>
+          <w:rFonts w:cs="Times New Roman"/>
+          <w:szCs w:val="24"/>
+        </w:rPr>
+        <w:t xml:space="preserve"> finished loading, a Star Wars video should run, given that the machine running the application is connected to the internet. I really wanted to include a way to load a video</w:t>
       </w:r>
       <w:r>
         <w:rPr>
@@ -2592,8 +2932,25 @@
           <w:rFonts w:cs="Times New Roman"/>
           <w:szCs w:val="24"/>
         </w:rPr>
-        <w:t xml:space="preserve">from the internet, but I did not wanted to have ads running. Since I used WebView2 to load an instance of </w:t>
-      </w:r>
+        <w:t xml:space="preserve">from the internet, but I did not </w:t>
+      </w:r>
+      <w:proofErr w:type="gramStart"/>
+      <w:r>
+        <w:rPr>
+          <w:rFonts w:cs="Times New Roman"/>
+          <w:szCs w:val="24"/>
+        </w:rPr>
+        <w:t>wanted</w:t>
+      </w:r>
+      <w:proofErr w:type="gramEnd"/>
+      <w:r>
+        <w:rPr>
+          <w:rFonts w:cs="Times New Roman"/>
+          <w:szCs w:val="24"/>
+        </w:rPr>
+        <w:t xml:space="preserve"> to have ads running. Since I used WebView2 to load an instance of </w:t>
+      </w:r>
+      <w:proofErr w:type="spellStart"/>
       <w:r>
         <w:rPr>
           <w:rFonts w:cs="Times New Roman"/>
@@ -2606,7 +2963,15 @@
           <w:rFonts w:cs="Times New Roman"/>
           <w:szCs w:val="24"/>
         </w:rPr>
-        <w:t xml:space="preserve">outube from Invidious, the ads were taken tare of, but </w:t>
+        <w:t>outube</w:t>
+      </w:r>
+      <w:proofErr w:type="spellEnd"/>
+      <w:r>
+        <w:rPr>
+          <w:rFonts w:cs="Times New Roman"/>
+          <w:szCs w:val="24"/>
+        </w:rPr>
+        <w:t xml:space="preserve"> from Invidious, the ads were taken tare of, but </w:t>
       </w:r>
       <w:r>
         <w:rPr>
@@ -2720,21 +3085,60 @@
           <w:rFonts w:cs="Times New Roman"/>
           <w:szCs w:val="24"/>
         </w:rPr>
-        <w:t xml:space="preserve"> (which you can find in the source of the webview control)</w:t>
-      </w:r>
-      <w:r>
-        <w:rPr>
-          <w:rFonts w:cs="Times New Roman"/>
-          <w:szCs w:val="24"/>
-        </w:rPr>
-        <w:t>, you can see that I request a link with parameters that define many specifications to the video that I request, such as specific video quality, an autoplay function (which does nothing since I do not request a muted video</w:t>
-      </w:r>
-      <w:r>
-        <w:rPr>
-          <w:rFonts w:cs="Times New Roman"/>
-          <w:szCs w:val="24"/>
-        </w:rPr>
-        <w:t xml:space="preserve">, but is </w:t>
+        <w:t xml:space="preserve"> (which you can find in the source of the </w:t>
+      </w:r>
+      <w:proofErr w:type="spellStart"/>
+      <w:r>
+        <w:rPr>
+          <w:rFonts w:cs="Times New Roman"/>
+          <w:szCs w:val="24"/>
+        </w:rPr>
+        <w:t>webview</w:t>
+      </w:r>
+      <w:proofErr w:type="spellEnd"/>
+      <w:r>
+        <w:rPr>
+          <w:rFonts w:cs="Times New Roman"/>
+          <w:szCs w:val="24"/>
+        </w:rPr>
+        <w:t xml:space="preserve"> control)</w:t>
+      </w:r>
+      <w:r>
+        <w:rPr>
+          <w:rFonts w:cs="Times New Roman"/>
+          <w:szCs w:val="24"/>
+        </w:rPr>
+        <w:t xml:space="preserve">, you can see that I request a link with parameters that define many specifications to the video that I request, such as specific video quality, an </w:t>
+      </w:r>
+      <w:proofErr w:type="spellStart"/>
+      <w:r>
+        <w:rPr>
+          <w:rFonts w:cs="Times New Roman"/>
+          <w:szCs w:val="24"/>
+        </w:rPr>
+        <w:t>autoplay</w:t>
+      </w:r>
+      <w:proofErr w:type="spellEnd"/>
+      <w:r>
+        <w:rPr>
+          <w:rFonts w:cs="Times New Roman"/>
+          <w:szCs w:val="24"/>
+        </w:rPr>
+        <w:t xml:space="preserve"> function (which does nothing since I do not request a muted video</w:t>
+      </w:r>
+      <w:r>
+        <w:rPr>
+          <w:rFonts w:cs="Times New Roman"/>
+          <w:szCs w:val="24"/>
+        </w:rPr>
+        <w:t xml:space="preserve">, but </w:t>
+      </w:r>
+      <w:r>
+        <w:rPr>
+          <w:rFonts w:cs="Times New Roman"/>
+          <w:szCs w:val="24"/>
+        </w:rPr>
+        <w:t xml:space="preserve">is </w:t>
       </w:r>
       <w:r>
         <w:rPr>
@@ -2755,7 +3159,23 @@
           <w:rFonts w:cs="Times New Roman"/>
           <w:szCs w:val="24"/>
         </w:rPr>
-        <w:t>), the looping parameter and also a way to prevent users from controlling the video (play, pause, etc).</w:t>
+        <w:t xml:space="preserve">), the looping parameter and also a way to prevent users from controlling the video (play, pause, </w:t>
+      </w:r>
+      <w:proofErr w:type="spellStart"/>
+      <w:r>
+        <w:rPr>
+          <w:rFonts w:cs="Times New Roman"/>
+          <w:szCs w:val="24"/>
+        </w:rPr>
+        <w:t>etc</w:t>
+      </w:r>
+      <w:proofErr w:type="spellEnd"/>
+      <w:r>
+        <w:rPr>
+          <w:rFonts w:cs="Times New Roman"/>
+          <w:szCs w:val="24"/>
+        </w:rPr>
+        <w:t>).</w:t>
       </w:r>
     </w:p>
     <w:p>
@@ -2843,7 +3263,39 @@
           <w:rFonts w:cs="Times New Roman"/>
           <w:szCs w:val="24"/>
         </w:rPr>
-        <w:t xml:space="preserve"> This code has been placed in the UIIntelligence class as well as in the the Login Class from the UI layer.</w:t>
+        <w:t xml:space="preserve"> This code has been placed in the </w:t>
+      </w:r>
+      <w:proofErr w:type="spellStart"/>
+      <w:r>
+        <w:rPr>
+          <w:rFonts w:cs="Times New Roman"/>
+          <w:szCs w:val="24"/>
+        </w:rPr>
+        <w:t>UIIntelligence</w:t>
+      </w:r>
+      <w:proofErr w:type="spellEnd"/>
+      <w:r>
+        <w:rPr>
+          <w:rFonts w:cs="Times New Roman"/>
+          <w:szCs w:val="24"/>
+        </w:rPr>
+        <w:t xml:space="preserve"> class as well as in the </w:t>
+      </w:r>
+      <w:proofErr w:type="spellStart"/>
+      <w:r>
+        <w:rPr>
+          <w:rFonts w:cs="Times New Roman"/>
+          <w:szCs w:val="24"/>
+        </w:rPr>
+        <w:t>the</w:t>
+      </w:r>
+      <w:proofErr w:type="spellEnd"/>
+      <w:r>
+        <w:rPr>
+          <w:rFonts w:cs="Times New Roman"/>
+          <w:szCs w:val="24"/>
+        </w:rPr>
+        <w:t xml:space="preserve"> Login Class from the UI layer.</w:t>
       </w:r>
     </w:p>
     <w:p>
@@ -2959,7 +3411,23 @@
     </w:p>
     <w:p>
       <w:r>
-        <w:t>Once the login step has been successful, the user will be taken to the second Form : the MainMenu.</w:t>
+        <w:t xml:space="preserve">Once the login step has been successful, the user will be taken to the second </w:t>
+      </w:r>
+      <w:proofErr w:type="gramStart"/>
+      <w:r>
+        <w:t>Form :</w:t>
+      </w:r>
+      <w:proofErr w:type="gramEnd"/>
+      <w:r>
+        <w:t xml:space="preserve"> the </w:t>
+      </w:r>
+      <w:proofErr w:type="spellStart"/>
+      <w:r>
+        <w:t>MainMenu</w:t>
+      </w:r>
+      <w:proofErr w:type="spellEnd"/>
+      <w:r>
+        <w:t>.</w:t>
       </w:r>
     </w:p>
     <w:p/>
@@ -3008,7 +3476,15 @@
     <w:p/>
     <w:p>
       <w:r>
-        <w:t xml:space="preserve">A somewhat similar process to the Login Form happens for the loading screen of the MainMenu, except this time the sound comes from a file included </w:t>
+        <w:t xml:space="preserve">A somewhat similar process to the Login Form happens for the loading screen of the </w:t>
+      </w:r>
+      <w:proofErr w:type="spellStart"/>
+      <w:r>
+        <w:t>MainMenu</w:t>
+      </w:r>
+      <w:proofErr w:type="spellEnd"/>
+      <w:r>
+        <w:t xml:space="preserve">, except this time the sound comes from a file included </w:t>
       </w:r>
       <w:r>
         <w:t xml:space="preserve">in the Project, which allows for a different music than the one from the loaded video. </w:t>
@@ -3028,21 +3504,53 @@
         <w:t>rd</w:t>
       </w:r>
       <w:r>
-        <w:t xml:space="preserve"> From to Add a Droid to the listview or to Edit the ones that are currently being displaye</w:t>
-      </w:r>
-      <w:r>
-        <w:t xml:space="preserve">d on the listview. </w:t>
-      </w:r>
-    </w:p>
-    <w:p>
-      <w:r>
-        <w:t>The ID Search button allows Users to search for a specific Droid, which will be displayed in the listview if it matches with the ID of a droid in the list.</w:t>
+        <w:t xml:space="preserve"> From to Add a Droid to the </w:t>
+      </w:r>
+      <w:proofErr w:type="spellStart"/>
+      <w:r>
+        <w:t>listview</w:t>
+      </w:r>
+      <w:proofErr w:type="spellEnd"/>
+      <w:r>
+        <w:t xml:space="preserve"> or to Edit the ones that are currently being displaye</w:t>
+      </w:r>
+      <w:r>
+        <w:t xml:space="preserve">d on the </w:t>
+      </w:r>
+      <w:proofErr w:type="spellStart"/>
+      <w:r>
+        <w:t>listview</w:t>
+      </w:r>
+      <w:proofErr w:type="spellEnd"/>
+      <w:r>
+        <w:t xml:space="preserve">. </w:t>
+      </w:r>
+    </w:p>
+    <w:p>
+      <w:r>
+        <w:t xml:space="preserve">The ID Search button allows Users to search for a specific Droid, which will be displayed in the </w:t>
+      </w:r>
+      <w:proofErr w:type="spellStart"/>
+      <w:r>
+        <w:t>listview</w:t>
+      </w:r>
+      <w:proofErr w:type="spellEnd"/>
+      <w:r>
+        <w:t xml:space="preserve"> if it matches with the ID of a droid in the list.</w:t>
       </w:r>
     </w:p>
     <w:p>
       <w:r>
         <w:lastRenderedPageBreak/>
-        <w:t>The Display Type Combo box lets users display a filtered List by Droid type (All Droids, Battle Droids, Assassin Droids or AstroMech Droids).</w:t>
+        <w:t xml:space="preserve">The Display Type Combo box lets users display a filtered List by Droid type (All Droids, Battle Droids, Assassin Droids or </w:t>
+      </w:r>
+      <w:proofErr w:type="spellStart"/>
+      <w:r>
+        <w:t>AstroMech</w:t>
+      </w:r>
+      <w:proofErr w:type="spellEnd"/>
+      <w:r>
+        <w:t xml:space="preserve"> Droids).</w:t>
       </w:r>
     </w:p>
     <w:p>
@@ -3060,7 +3568,13 @@
     </w:p>
     <w:p>
       <w:r>
-        <w:t>The Exit Button will lets you exit the application.</w:t>
+        <w:t xml:space="preserve">The Exit Button will </w:t>
+      </w:r>
+      <w:r>
+        <w:t>let</w:t>
+      </w:r>
+      <w:r>
+        <w:t xml:space="preserve"> you exit the application.</w:t>
       </w:r>
     </w:p>
     <w:p/>
@@ -3112,7 +3626,15 @@
         <w:t>While browsing this form, you may receive Mail at some point!</w:t>
       </w:r>
       <w:r>
-        <w:t xml:space="preserve"> (Timer-Based MessageBox)</w:t>
+        <w:t xml:space="preserve"> (Timer-Based </w:t>
+      </w:r>
+      <w:proofErr w:type="spellStart"/>
+      <w:r>
+        <w:t>MessageBox</w:t>
+      </w:r>
+      <w:proofErr w:type="spellEnd"/>
+      <w:r>
+        <w:t>)</w:t>
       </w:r>
     </w:p>
     <w:p>
@@ -3169,7 +3691,16 @@
         <w:t>rd</w:t>
       </w:r>
       <w:r>
-        <w:t xml:space="preserve"> Form they bring you to it with a few differences both code-wise and design-wise.</w:t>
+        <w:t xml:space="preserve"> Form</w:t>
+      </w:r>
+      <w:r>
+        <w:t>,</w:t>
+      </w:r>
+      <w:r>
+        <w:t xml:space="preserve"> they bring you to it with a few differences both code-wise and design-wise.</w:t>
+      </w:r>
+      <w:r>
+        <w:t xml:space="preserve">  Also, to update, you need to have selected a droid before. The option to select many droids has been disabled.</w:t>
       </w:r>
     </w:p>
     <w:p/>
@@ -3221,7 +3752,23 @@
         <w:jc w:val="both"/>
       </w:pPr>
       <w:r>
-        <w:t>In the image above, we ca see that the Update Droid button is Yellowed-Out. This is because is has been disabled since it is been accessed from the Manufacture New Droid Button. The opposite is also true when accessed from the Update droid Menu (this will be displayed on an image below).</w:t>
+        <w:t xml:space="preserve">In the image above, we ca see that the Update Droid button is </w:t>
+      </w:r>
+      <w:proofErr w:type="gramStart"/>
+      <w:r>
+        <w:t>Yellowed-Out</w:t>
+      </w:r>
+      <w:proofErr w:type="gramEnd"/>
+      <w:r>
+        <w:t xml:space="preserve">. This is because is has been disabled since it </w:t>
+      </w:r>
+      <w:proofErr w:type="gramStart"/>
+      <w:r>
+        <w:t>is been</w:t>
+      </w:r>
+      <w:proofErr w:type="gramEnd"/>
+      <w:r>
+        <w:t xml:space="preserve"> accessed from the Manufacture New Droid Button. The opposite is also true when accessed from the Update droid Menu (this will be displayed on an image below).</w:t>
       </w:r>
       <w:r>
         <w:t xml:space="preserve"> </w:t>
@@ -3232,6 +3779,9 @@
       <w:r>
         <w:t>Droid, the Equipment, armament, plating and AI chip combo boxes are first darkened. This is because only the Droid Abstract Class Properties are displayed while no Droid Type has been specified. Once specified, the required combo boxes will be enabled. Necessary validations are always required.</w:t>
       </w:r>
+      <w:r>
+        <w:t xml:space="preserve"> If you are updating a droid, all droids properties will be loaded into the form for a convenient experience.</w:t>
+      </w:r>
     </w:p>
     <w:p>
       <w:pPr>
@@ -3247,9 +3797,9 @@
           <w:noProof/>
         </w:rPr>
         <w:drawing>
-          <wp:inline distT="0" distB="0" distL="0" distR="0" wp14:anchorId="76B62282" wp14:editId="0777F8C8">
-            <wp:extent cx="5538899" cy="3076575"/>
-            <wp:effectExtent l="0" t="0" r="5080" b="0"/>
+          <wp:inline distT="0" distB="0" distL="0" distR="0" wp14:anchorId="76B62282" wp14:editId="4A178BA3">
+            <wp:extent cx="5144487" cy="2857500"/>
+            <wp:effectExtent l="0" t="0" r="0" b="0"/>
             <wp:docPr id="11" name="Picture 11" descr="Graphical user interface&#10;&#10;Description automatically generated"/>
             <wp:cNvGraphicFramePr>
               <a:graphicFrameLocks xmlns:a="http://schemas.openxmlformats.org/drawingml/2006/main" noChangeAspect="1"/>
@@ -3270,7 +3820,7 @@
                   <pic:spPr>
                     <a:xfrm>
                       <a:off x="0" y="0"/>
-                      <a:ext cx="5557825" cy="3087088"/>
+                      <a:ext cx="5174920" cy="2874404"/>
                     </a:xfrm>
                     <a:prstGeom prst="rect">
                       <a:avLst/>
@@ -3338,7 +3888,7 @@
           <w:szCs w:val="24"/>
         </w:rPr>
       </w:pPr>
-      <w:bookmarkStart w:id="6" w:name="_Toc101032386"/>
+      <w:bookmarkStart w:id="6" w:name="_Toc101266678"/>
       <w:r>
         <w:rPr>
           <w:rFonts w:cs="Times New Roman"/>
@@ -3380,10 +3930,51 @@
         <w:t xml:space="preserve"> I</w:t>
       </w:r>
       <w:r>
-        <w:t xml:space="preserve"> learned about many new concepts, technologies and functions I knew nothing about. For instance, making use of Webview2 to embed web content in my applications through Microsoft Edge was something I had no idea about and I believe I made </w:t>
-      </w:r>
-      <w:r>
-        <w:t>a fun, interactive usage of it for my project.</w:t>
+        <w:t xml:space="preserve"> learned about many new concepts, </w:t>
+      </w:r>
+      <w:proofErr w:type="gramStart"/>
+      <w:r>
+        <w:t>technologies</w:t>
+      </w:r>
+      <w:proofErr w:type="gramEnd"/>
+      <w:r>
+        <w:t xml:space="preserve"> </w:t>
+      </w:r>
+      <w:r>
+        <w:t>and functions I knew nothing about. For instance, making use of Webview2 to embed web content in my applications through Microsoft Edge was something I had no idea about</w:t>
+      </w:r>
+      <w:r>
+        <w:t>. I</w:t>
+      </w:r>
+      <w:r>
+        <w:t xml:space="preserve"> believe </w:t>
+      </w:r>
+      <w:r>
+        <w:t>its</w:t>
+      </w:r>
+      <w:r>
+        <w:t xml:space="preserve"> usage</w:t>
+      </w:r>
+      <w:r>
+        <w:t xml:space="preserve"> made </w:t>
+      </w:r>
+      <w:r>
+        <w:t xml:space="preserve">for </w:t>
+      </w:r>
+      <w:r>
+        <w:t>a fun</w:t>
+      </w:r>
+      <w:r>
+        <w:t xml:space="preserve"> and</w:t>
+      </w:r>
+      <w:r>
+        <w:t xml:space="preserve"> interactive </w:t>
+      </w:r>
+      <w:r>
+        <w:t>addition to</w:t>
+      </w:r>
+      <w:r>
+        <w:t xml:space="preserve"> my project.</w:t>
       </w:r>
     </w:p>
     <w:p>
@@ -3391,7 +3982,25 @@
         <w:jc w:val="both"/>
       </w:pPr>
       <w:r>
-        <w:t>I also had to opportunity to learn a little bit about controlling the Cursor of a using while using the application, which also helped me greatly to figure out a way to make the videos start automatically.</w:t>
+        <w:t>I also had t</w:t>
+      </w:r>
+      <w:r>
+        <w:t>he</w:t>
+      </w:r>
+      <w:r>
+        <w:t xml:space="preserve"> opportunity to learn about controlling the Cursor of a us</w:t>
+      </w:r>
+      <w:r>
+        <w:t>er</w:t>
+      </w:r>
+      <w:r>
+        <w:t xml:space="preserve"> </w:t>
+      </w:r>
+      <w:r>
+        <w:t>using</w:t>
+      </w:r>
+      <w:r>
+        <w:t xml:space="preserve"> the application, which also helped me greatly to figure out a way to make the videos start automatically.</w:t>
       </w:r>
     </w:p>
     <w:p>
@@ -3399,13 +4008,21 @@
         <w:jc w:val="both"/>
       </w:pPr>
       <w:r>
-        <w:t>Making user of timers to help me implement some small features such as the Mail Messages or the automatic music loops for my .</w:t>
+        <w:t xml:space="preserve">Making user of timers to help me implement some small features such as the Mail Messages or the automatic music loops for </w:t>
+      </w:r>
+      <w:proofErr w:type="gramStart"/>
+      <w:r>
+        <w:t>my</w:t>
+      </w:r>
+      <w:proofErr w:type="gramEnd"/>
+      <w:r>
+        <w:t xml:space="preserve"> .</w:t>
       </w:r>
       <w:r>
         <w:t>wav</w:t>
       </w:r>
       <w:r>
-        <w:t xml:space="preserve"> file was also a lot of fun. </w:t>
+        <w:t xml:space="preserve"> file was also a lot of fun.</w:t>
       </w:r>
     </w:p>
     <w:p>
@@ -3413,7 +4030,37 @@
         <w:jc w:val="both"/>
       </w:pPr>
       <w:r>
-        <w:t xml:space="preserve">Another important feature to mention was the use of a dictionary and of referenced objects passed between several UI Forms. </w:t>
+        <w:t>Another important feature to mention was the use of a dictionary and of referenced objects passed between several UI Forms</w:t>
+      </w:r>
+      <w:r>
+        <w:t xml:space="preserve">, noticeably through my most famous </w:t>
+      </w:r>
+      <w:proofErr w:type="spellStart"/>
+      <w:r>
+        <w:t>BoolCarrier</w:t>
+      </w:r>
+      <w:proofErr w:type="spellEnd"/>
+      <w:r>
+        <w:t xml:space="preserve"> class, contained in the </w:t>
+      </w:r>
+      <w:proofErr w:type="spellStart"/>
+      <w:r>
+        <w:t>MyDroidFactoryUI</w:t>
+      </w:r>
+      <w:proofErr w:type="spellEnd"/>
+      <w:r>
+        <w:t xml:space="preserve"> class</w:t>
+      </w:r>
+      <w:r>
+        <w:t xml:space="preserve">, or via the </w:t>
+      </w:r>
+      <w:proofErr w:type="spellStart"/>
+      <w:r>
+        <w:t>listOfDroids</w:t>
+      </w:r>
+      <w:proofErr w:type="spellEnd"/>
+      <w:r>
+        <w:t xml:space="preserve"> being transferred by reference.</w:t>
       </w:r>
     </w:p>
     <w:p>
@@ -3421,6 +4068,38 @@
         <w:jc w:val="both"/>
       </w:pPr>
       <w:r>
+        <w:t xml:space="preserve">Also, I found interesting ways to make my code more concise, for instance by removing the block associated to the namespaces, removing an indent level, or also by </w:t>
+      </w:r>
+      <w:proofErr w:type="gramStart"/>
+      <w:r>
+        <w:t>returning directly</w:t>
+      </w:r>
+      <w:proofErr w:type="gramEnd"/>
+      <w:r>
+        <w:t xml:space="preserve"> my regex validations.</w:t>
+      </w:r>
+    </w:p>
+    <w:p>
+      <w:pPr>
+        <w:jc w:val="both"/>
+      </w:pPr>
+      <w:r>
+        <w:t xml:space="preserve">That being said, I believe I did not make full use of polymorphism in my </w:t>
+      </w:r>
+      <w:proofErr w:type="gramStart"/>
+      <w:r>
+        <w:t>code</w:t>
+      </w:r>
+      <w:proofErr w:type="gramEnd"/>
+      <w:r>
+        <w:t xml:space="preserve"> and this is something I believe I will have to refactor in my code in a future version release.</w:t>
+      </w:r>
+    </w:p>
+    <w:p>
+      <w:pPr>
+        <w:jc w:val="both"/>
+      </w:pPr>
+      <w:r>
         <w:t>For me, having the liberty to make this project more customizable was a great way to bring more passion to it and helped me greatly to want to browse the internet in a quest to improve my application. I had to experiment a lot on my own</w:t>
       </w:r>
       <w:r>
@@ -3447,7 +4126,7 @@
         <w:br w:type="page"/>
       </w:r>
     </w:p>
-    <w:bookmarkStart w:id="7" w:name="_Toc101032387" w:displacedByCustomXml="next"/>
+    <w:bookmarkStart w:id="7" w:name="_Toc101266679" w:displacedByCustomXml="next"/>
     <w:sdt>
       <w:sdtPr>
         <w:rPr>
@@ -3629,7 +4308,23 @@
                   <w:szCs w:val="24"/>
                 </w:rPr>
                 <w:br/>
-                <w:t>Google – Youtube’s URL parameter documentation</w:t>
+                <w:t xml:space="preserve">Google – </w:t>
+              </w:r>
+              <w:proofErr w:type="spellStart"/>
+              <w:r>
+                <w:rPr>
+                  <w:rFonts w:cs="Times New Roman"/>
+                  <w:szCs w:val="24"/>
+                </w:rPr>
+                <w:t>Youtube’s</w:t>
+              </w:r>
+              <w:proofErr w:type="spellEnd"/>
+              <w:r>
+                <w:rPr>
+                  <w:rFonts w:cs="Times New Roman"/>
+                  <w:szCs w:val="24"/>
+                </w:rPr>
+                <w:t xml:space="preserve"> URL parameter documentation</w:t>
               </w:r>
             </w:p>
             <w:p>
@@ -3668,12 +4363,21 @@
                   <w:szCs w:val="24"/>
                 </w:rPr>
               </w:pPr>
+              <w:proofErr w:type="spellStart"/>
               <w:r>
                 <w:rPr>
                   <w:rFonts w:cs="Times New Roman"/>
                   <w:szCs w:val="24"/>
                 </w:rPr>
-                <w:t>StackOverflow for many questions regarding this project</w:t>
+                <w:t>StackOverflow</w:t>
+              </w:r>
+              <w:proofErr w:type="spellEnd"/>
+              <w:r>
+                <w:rPr>
+                  <w:rFonts w:cs="Times New Roman"/>
+                  <w:szCs w:val="24"/>
+                </w:rPr>
+                <w:t xml:space="preserve"> for many questions regarding this project</w:t>
               </w:r>
             </w:p>
             <w:p>

</xml_diff>